<commit_message>
Project report week4: intro and data description
</commit_message>
<xml_diff>
--- a/Report_Mavi.docx
+++ b/Report_Mavi.docx
@@ -10,6 +10,7 @@
           <w:docPartUnique/>
         </w:docPartObj>
       </w:sdtPr>
+      <w:sdtEndPr/>
       <w:sdtContent>
         <w:p>
           <w:r>
@@ -19,7 +20,7 @@
             <mc:AlternateContent>
               <mc:Choice Requires="wps">
                 <w:drawing>
-                  <wp:anchor distT="0" distB="0" distL="114300" distR="114300" simplePos="0" relativeHeight="251664384" behindDoc="0" locked="0" layoutInCell="1" allowOverlap="1" wp14:anchorId="2792C708" wp14:editId="44EA46A9">
+                  <wp:anchor distT="0" distB="0" distL="114300" distR="114300" simplePos="0" relativeHeight="251662336" behindDoc="0" locked="0" layoutInCell="1" allowOverlap="1" wp14:anchorId="2792C708" wp14:editId="78354DA0">
                     <wp:simplePos x="0" y="0"/>
                     <mc:AlternateContent>
                       <mc:Choice Requires="wp14">
@@ -89,6 +90,7 @@
                                     <w:dataBinding w:prefixMappings="xmlns:ns0='http://schemas.openxmlformats.org/package/2006/metadata/core-properties' xmlns:ns1='http://purl.org/dc/elements/1.1/'" w:xpath="/ns0:coreProperties[1]/ns1:creator[1]" w:storeItemID="{6C3C8BC8-F283-45AE-878A-BAB7291924A1}"/>
                                     <w:text/>
                                   </w:sdtPr>
+                                  <w:sdtEndPr/>
                                   <w:sdtContent>
                                     <w:r>
                                       <w:rPr>
@@ -126,7 +128,7 @@
                     <v:stroke joinstyle="miter"/>
                     <v:path gradientshapeok="t" o:connecttype="rect"/>
                   </v:shapetype>
-                  <v:shape id="Text Box 465" o:spid="_x0000_s1026" type="#_x0000_t202" style="position:absolute;margin-left:0;margin-top:0;width:220.3pt;height:21.15pt;z-index:251664384;visibility:visible;mso-wrap-style:square;mso-width-percent:360;mso-height-percent:0;mso-left-percent:455;mso-top-percent:660;mso-wrap-distance-left:9pt;mso-wrap-distance-top:0;mso-wrap-distance-right:9pt;mso-wrap-distance-bottom:0;mso-position-horizontal-relative:page;mso-position-vertical-relative:page;mso-width-percent:360;mso-height-percent:0;mso-left-percent:455;mso-top-percent:660;mso-width-relative:page;mso-height-relative:margin;v-text-anchor:bottom" o:gfxdata="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" filled="f" stroked="f" strokeweight=".5pt">
+                  <v:shape id="Text Box 465" o:spid="_x0000_s1026" type="#_x0000_t202" style="position:absolute;margin-left:0;margin-top:0;width:220.3pt;height:21.15pt;z-index:251662336;visibility:visible;mso-wrap-style:square;mso-width-percent:360;mso-height-percent:0;mso-left-percent:455;mso-top-percent:660;mso-wrap-distance-left:9pt;mso-wrap-distance-top:0;mso-wrap-distance-right:9pt;mso-wrap-distance-bottom:0;mso-position-horizontal-relative:page;mso-position-vertical-relative:page;mso-width-percent:360;mso-height-percent:0;mso-left-percent:455;mso-top-percent:660;mso-width-relative:page;mso-height-relative:margin;v-text-anchor:bottom" o:gfxdata="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" filled="f" stroked="f" strokeweight=".5pt">
                     <v:textbox style="mso-fit-shape-to-text:t">
                       <w:txbxContent>
                         <w:p>
@@ -148,6 +150,7 @@
                               <w:dataBinding w:prefixMappings="xmlns:ns0='http://schemas.openxmlformats.org/package/2006/metadata/core-properties' xmlns:ns1='http://purl.org/dc/elements/1.1/'" w:xpath="/ns0:coreProperties[1]/ns1:creator[1]" w:storeItemID="{6C3C8BC8-F283-45AE-878A-BAB7291924A1}"/>
                               <w:text/>
                             </w:sdtPr>
+                            <w:sdtEndPr/>
                             <w:sdtContent>
                               <w:r>
                                 <w:rPr>
@@ -174,7 +177,7 @@
             <mc:AlternateContent>
               <mc:Choice Requires="wps">
                 <w:drawing>
-                  <wp:anchor distT="0" distB="0" distL="114300" distR="114300" simplePos="0" relativeHeight="251663360" behindDoc="1" locked="0" layoutInCell="1" allowOverlap="1" wp14:anchorId="6AA5A98B" wp14:editId="706625C4">
+                  <wp:anchor distT="0" distB="0" distL="114300" distR="114300" simplePos="0" relativeHeight="251661312" behindDoc="1" locked="0" layoutInCell="1" allowOverlap="1" wp14:anchorId="6AA5A98B" wp14:editId="2FEFDEF3">
                     <wp:simplePos x="0" y="0"/>
                     <wp:positionH relativeFrom="page">
                       <wp:align>center</wp:align>
@@ -241,10 +244,7 @@
                           </wps:style>
                           <wps:txbx>
                             <w:txbxContent>
-                              <w:p>
-                                <w:bookmarkStart w:id="0" w:name="_GoBack"/>
-                                <w:bookmarkEnd w:id="0"/>
-                              </w:p>
+                              <w:p/>
                             </w:txbxContent>
                           </wps:txbx>
                           <wps:bodyPr rot="0" spcFirstLastPara="0" vertOverflow="overflow" horzOverflow="overflow" vert="horz" wrap="square" lIns="274320" tIns="45720" rIns="274320" bIns="45720" numCol="1" spcCol="0" rtlCol="0" fromWordArt="0" anchor="ctr" anchorCtr="0" forceAA="0" compatLnSpc="1">
@@ -267,16 +267,13 @@
               </mc:Choice>
               <mc:Fallback>
                 <w:pict>
-                  <v:rect w14:anchorId="6AA5A98B" id="Rectangle 466" o:spid="_x0000_s1027" style="position:absolute;margin-left:0;margin-top:0;width:581.4pt;height:752.4pt;z-index:-251653120;visibility:visible;mso-wrap-style:square;mso-width-percent:950;mso-height-percent:950;mso-wrap-distance-left:9pt;mso-wrap-distance-top:0;mso-wrap-distance-right:9pt;mso-wrap-distance-bottom:0;mso-position-horizontal:center;mso-position-horizontal-relative:page;mso-position-vertical:center;mso-position-vertical-relative:page;mso-width-percent:950;mso-height-percent:950;mso-width-relative:page;mso-height-relative:page;v-text-anchor:middle" o:gfxdata="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" fillcolor="#deeaf6 [660]" stroked="f" strokeweight="1pt">
+                  <v:rect w14:anchorId="6AA5A98B" id="Rectangle 466" o:spid="_x0000_s1027" style="position:absolute;margin-left:0;margin-top:0;width:581.4pt;height:752.4pt;z-index:-251655168;visibility:visible;mso-wrap-style:square;mso-width-percent:950;mso-height-percent:950;mso-wrap-distance-left:9pt;mso-wrap-distance-top:0;mso-wrap-distance-right:9pt;mso-wrap-distance-bottom:0;mso-position-horizontal:center;mso-position-horizontal-relative:page;mso-position-vertical:center;mso-position-vertical-relative:page;mso-width-percent:950;mso-height-percent:950;mso-width-relative:page;mso-height-relative:page;v-text-anchor:middle" o:gfxdata="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" fillcolor="#deeaf6 [660]" stroked="f" strokeweight="1pt">
                     <v:fill color2="#9cc2e5 [1940]" rotate="t" focus="100%" type="gradient">
                       <o:fill v:ext="view" type="gradientUnscaled"/>
                     </v:fill>
                     <v:textbox inset="21.6pt,,21.6pt">
                       <w:txbxContent>
-                        <w:p>
-                          <w:bookmarkStart w:id="1" w:name="_GoBack"/>
-                          <w:bookmarkEnd w:id="1"/>
-                        </w:p>
+                        <w:p/>
                       </w:txbxContent>
                     </v:textbox>
                     <w10:wrap anchorx="page" anchory="page"/>
@@ -292,7 +289,7 @@
             <mc:AlternateContent>
               <mc:Choice Requires="wps">
                 <w:drawing>
-                  <wp:anchor distT="0" distB="0" distL="114300" distR="114300" simplePos="0" relativeHeight="251660288" behindDoc="0" locked="0" layoutInCell="1" allowOverlap="1" wp14:anchorId="19C3BC1A" wp14:editId="0513FA81">
+                  <wp:anchor distT="0" distB="0" distL="114300" distR="114300" simplePos="0" relativeHeight="251658240" behindDoc="0" locked="0" layoutInCell="1" allowOverlap="1" wp14:anchorId="19C3BC1A" wp14:editId="2048D271">
                     <wp:simplePos x="0" y="0"/>
                     <mc:AlternateContent>
                       <mc:Choice Requires="wp14">
@@ -379,6 +376,7 @@
                                     <w:dataBinding w:prefixMappings="xmlns:ns0='http://schemas.microsoft.com/office/2006/coverPageProps'" w:xpath="/ns0:CoverPageProperties[1]/ns0:Abstract[1]" w:storeItemID="{55AF091B-3C7A-41E3-B477-F2FDAA23CFDA}"/>
                                     <w:text/>
                                   </w:sdtPr>
+                                  <w:sdtEndPr/>
                                   <w:sdtContent>
                                     <w:r>
                                       <w:rPr>
@@ -411,7 +409,7 @@
               </mc:Choice>
               <mc:Fallback>
                 <w:pict>
-                  <v:rect w14:anchorId="19C3BC1A" id="Rectangle 467" o:spid="_x0000_s1028" style="position:absolute;margin-left:0;margin-top:0;width:226.45pt;height:237.6pt;z-index:251660288;visibility:visible;mso-wrap-style:square;mso-width-percent:370;mso-height-percent:300;mso-left-percent:455;mso-top-percent:25;mso-wrap-distance-left:9pt;mso-wrap-distance-top:0;mso-wrap-distance-right:9pt;mso-wrap-distance-bottom:0;mso-position-horizontal-relative:page;mso-position-vertical-relative:page;mso-width-percent:370;mso-height-percent:300;mso-left-percent:455;mso-top-percent:25;mso-width-relative:page;mso-height-relative:page;v-text-anchor:bottom" o:gfxdata="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" fillcolor="#44546a [3215]" stroked="f" strokeweight="1pt">
+                  <v:rect w14:anchorId="19C3BC1A" id="Rectangle 467" o:spid="_x0000_s1028" style="position:absolute;margin-left:0;margin-top:0;width:226.45pt;height:237.6pt;z-index:251658240;visibility:visible;mso-wrap-style:square;mso-width-percent:370;mso-height-percent:300;mso-left-percent:455;mso-top-percent:25;mso-wrap-distance-left:9pt;mso-wrap-distance-top:0;mso-wrap-distance-right:9pt;mso-wrap-distance-bottom:0;mso-position-horizontal-relative:page;mso-position-vertical-relative:page;mso-width-percent:370;mso-height-percent:300;mso-left-percent:455;mso-top-percent:25;mso-width-relative:page;mso-height-relative:page;v-text-anchor:bottom" o:gfxdata="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" fillcolor="#44546a [3215]" stroked="f" strokeweight="1pt">
                     <v:textbox inset="14.4pt,14.4pt,14.4pt,28.8pt">
                       <w:txbxContent>
                         <w:p>
@@ -433,6 +431,7 @@
                               <w:dataBinding w:prefixMappings="xmlns:ns0='http://schemas.microsoft.com/office/2006/coverPageProps'" w:xpath="/ns0:CoverPageProperties[1]/ns0:Abstract[1]" w:storeItemID="{55AF091B-3C7A-41E3-B477-F2FDAA23CFDA}"/>
                               <w:text/>
                             </w:sdtPr>
+                            <w:sdtEndPr/>
                             <w:sdtContent>
                               <w:r>
                                 <w:rPr>
@@ -458,7 +457,7 @@
             <mc:AlternateContent>
               <mc:Choice Requires="wps">
                 <w:drawing>
-                  <wp:anchor distT="0" distB="0" distL="114300" distR="114300" simplePos="0" relativeHeight="251659264" behindDoc="0" locked="0" layoutInCell="1" allowOverlap="1" wp14:anchorId="6A7DDE28" wp14:editId="79C0A6AE">
+                  <wp:anchor distT="0" distB="0" distL="114300" distR="114300" simplePos="0" relativeHeight="251657216" behindDoc="0" locked="0" layoutInCell="1" allowOverlap="1" wp14:anchorId="6A7DDE28" wp14:editId="24BDFB70">
                     <wp:simplePos x="0" y="0"/>
                     <mc:AlternateContent>
                       <mc:Choice Requires="wp14">
@@ -548,7 +547,7 @@
               </mc:Choice>
               <mc:Fallback>
                 <w:pict>
-                  <v:rect w14:anchorId="0D488398" id="Rectangle 468" o:spid="_x0000_s1026" style="position:absolute;margin-left:0;margin-top:0;width:244.8pt;height:554.4pt;z-index:251659264;visibility:visible;mso-wrap-style:square;mso-width-percent:400;mso-height-percent:700;mso-left-percent:440;mso-top-percent:25;mso-wrap-distance-left:9pt;mso-wrap-distance-top:0;mso-wrap-distance-right:9pt;mso-wrap-distance-bottom:0;mso-position-horizontal-relative:page;mso-position-vertical-relative:page;mso-width-percent:400;mso-height-percent:700;mso-left-percent:440;mso-top-percent:25;mso-width-relative:page;mso-height-relative:page;v-text-anchor:middle" o:gfxdata="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" fillcolor="white [3212]" strokecolor="#747070 [1614]" strokeweight="1.25pt">
+                  <v:rect w14:anchorId="4B54E498" id="Rectangle 468" o:spid="_x0000_s1026" style="position:absolute;margin-left:0;margin-top:0;width:244.8pt;height:554.4pt;z-index:251657216;visibility:visible;mso-wrap-style:square;mso-width-percent:400;mso-height-percent:700;mso-left-percent:440;mso-top-percent:25;mso-wrap-distance-left:9pt;mso-wrap-distance-top:0;mso-wrap-distance-right:9pt;mso-wrap-distance-bottom:0;mso-position-horizontal-relative:page;mso-position-vertical-relative:page;mso-width-percent:400;mso-height-percent:700;mso-left-percent:440;mso-top-percent:25;mso-width-relative:page;mso-height-relative:page;v-text-anchor:middle" o:gfxdata="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" fillcolor="white [3212]" strokecolor="#747070 [1614]" strokeweight="1.25pt">
                     <w10:wrap anchorx="page" anchory="page"/>
                   </v:rect>
                 </w:pict>
@@ -562,7 +561,7 @@
             <mc:AlternateContent>
               <mc:Choice Requires="wps">
                 <w:drawing>
-                  <wp:anchor distT="0" distB="0" distL="114300" distR="114300" simplePos="0" relativeHeight="251662336" behindDoc="0" locked="0" layoutInCell="1" allowOverlap="1" wp14:anchorId="6EC74E9B" wp14:editId="6F1F71A3">
+                  <wp:anchor distT="0" distB="0" distL="114300" distR="114300" simplePos="0" relativeHeight="251660288" behindDoc="0" locked="0" layoutInCell="1" allowOverlap="1" wp14:anchorId="6EC74E9B" wp14:editId="2763CEFB">
                     <wp:simplePos x="0" y="0"/>
                     <mc:AlternateContent>
                       <mc:Choice Requires="wp14">
@@ -645,7 +644,7 @@
               </mc:Choice>
               <mc:Fallback>
                 <w:pict>
-                  <v:rect w14:anchorId="2E7EC300" id="Rectangle 469" o:spid="_x0000_s1026" style="position:absolute;margin-left:0;margin-top:0;width:226.45pt;height:9.35pt;z-index:251662336;visibility:visible;mso-wrap-style:square;mso-width-percent:370;mso-height-percent:0;mso-left-percent:455;mso-top-percent:690;mso-wrap-distance-left:9pt;mso-wrap-distance-top:0;mso-wrap-distance-right:9pt;mso-wrap-distance-bottom:0;mso-position-horizontal-relative:page;mso-position-vertical-relative:page;mso-width-percent:370;mso-height-percent:0;mso-left-percent:455;mso-top-percent:690;mso-width-relative:page;mso-height-relative:margin;v-text-anchor:middle" o:gfxdata="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" fillcolor="#5b9bd5 [3204]" stroked="f" strokeweight="1pt">
+                  <v:rect w14:anchorId="661D10A0" id="Rectangle 469" o:spid="_x0000_s1026" style="position:absolute;margin-left:0;margin-top:0;width:226.45pt;height:9.35pt;z-index:251660288;visibility:visible;mso-wrap-style:square;mso-width-percent:370;mso-height-percent:0;mso-left-percent:455;mso-top-percent:690;mso-wrap-distance-left:9pt;mso-wrap-distance-top:0;mso-wrap-distance-right:9pt;mso-wrap-distance-bottom:0;mso-position-horizontal-relative:page;mso-position-vertical-relative:page;mso-width-percent:370;mso-height-percent:0;mso-left-percent:455;mso-top-percent:690;mso-width-relative:page;mso-height-relative:margin;v-text-anchor:middle" o:gfxdata="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" fillcolor="#5b9bd5 [3204]" stroked="f" strokeweight="1pt">
                     <w10:wrap anchorx="page" anchory="page"/>
                   </v:rect>
                 </w:pict>
@@ -659,7 +658,7 @@
             <mc:AlternateContent>
               <mc:Choice Requires="wps">
                 <w:drawing>
-                  <wp:anchor distT="0" distB="0" distL="114300" distR="114300" simplePos="0" relativeHeight="251661312" behindDoc="0" locked="0" layoutInCell="1" allowOverlap="1" wp14:anchorId="2457789F" wp14:editId="4ABB2FB9">
+                  <wp:anchor distT="0" distB="0" distL="114300" distR="114300" simplePos="0" relativeHeight="251659264" behindDoc="0" locked="0" layoutInCell="1" allowOverlap="1" wp14:anchorId="2457789F" wp14:editId="3B083E1D">
                     <wp:simplePos x="0" y="0"/>
                     <mc:AlternateContent>
                       <mc:Choice Requires="wp14">
@@ -724,6 +723,7 @@
                                   <w:dataBinding w:prefixMappings="xmlns:ns0='http://schemas.openxmlformats.org/package/2006/metadata/core-properties' xmlns:ns1='http://purl.org/dc/elements/1.1/'" w:xpath="/ns0:coreProperties[1]/ns1:title[1]" w:storeItemID="{6C3C8BC8-F283-45AE-878A-BAB7291924A1}"/>
                                   <w:text/>
                                 </w:sdtPr>
+                                <w:sdtEndPr/>
                                 <w:sdtContent>
                                   <w:p>
                                     <w:pPr>
@@ -762,6 +762,7 @@
                                   <w:dataBinding w:prefixMappings="xmlns:ns0='http://schemas.openxmlformats.org/package/2006/metadata/core-properties' xmlns:ns1='http://purl.org/dc/elements/1.1/'" w:xpath="/ns0:coreProperties[1]/ns1:subject[1]" w:storeItemID="{6C3C8BC8-F283-45AE-878A-BAB7291924A1}"/>
                                   <w:text/>
                                 </w:sdtPr>
+                                <w:sdtEndPr/>
                                 <w:sdtContent>
                                   <w:p>
                                     <w:pPr>
@@ -828,7 +829,7 @@
               </mc:Choice>
               <mc:Fallback>
                 <w:pict>
-                  <v:shape w14:anchorId="2457789F" id="Text Box 470" o:spid="_x0000_s1029" type="#_x0000_t202" style="position:absolute;margin-left:0;margin-top:0;width:220.3pt;height:194.9pt;z-index:251661312;visibility:visible;mso-wrap-style:square;mso-width-percent:360;mso-height-percent:280;mso-left-percent:455;mso-top-percent:350;mso-wrap-distance-left:9pt;mso-wrap-distance-top:0;mso-wrap-distance-right:9pt;mso-wrap-distance-bottom:0;mso-position-horizontal-relative:page;mso-position-vertical-relative:page;mso-width-percent:360;mso-height-percent:280;mso-left-percent:455;mso-top-percent:350;mso-width-relative:page;mso-height-relative:page;v-text-anchor:top" o:gfxdata="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" filled="f" stroked="f" strokeweight=".5pt">
+                  <v:shape w14:anchorId="2457789F" id="Text Box 470" o:spid="_x0000_s1029" type="#_x0000_t202" style="position:absolute;margin-left:0;margin-top:0;width:220.3pt;height:194.9pt;z-index:251659264;visibility:visible;mso-wrap-style:square;mso-width-percent:360;mso-height-percent:280;mso-left-percent:455;mso-top-percent:350;mso-wrap-distance-left:9pt;mso-wrap-distance-top:0;mso-wrap-distance-right:9pt;mso-wrap-distance-bottom:0;mso-position-horizontal-relative:page;mso-position-vertical-relative:page;mso-width-percent:360;mso-height-percent:280;mso-left-percent:455;mso-top-percent:350;mso-width-relative:page;mso-height-relative:page;v-text-anchor:top" o:gfxdata="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" filled="f" stroked="f" strokeweight=".5pt">
                     <v:textbox style="mso-fit-shape-to-text:t">
                       <w:txbxContent>
                         <w:sdt>
@@ -845,6 +846,7 @@
                             <w:dataBinding w:prefixMappings="xmlns:ns0='http://schemas.openxmlformats.org/package/2006/metadata/core-properties' xmlns:ns1='http://purl.org/dc/elements/1.1/'" w:xpath="/ns0:coreProperties[1]/ns1:title[1]" w:storeItemID="{6C3C8BC8-F283-45AE-878A-BAB7291924A1}"/>
                             <w:text/>
                           </w:sdtPr>
+                          <w:sdtEndPr/>
                           <w:sdtContent>
                             <w:p>
                               <w:pPr>
@@ -883,6 +885,7 @@
                             <w:dataBinding w:prefixMappings="xmlns:ns0='http://schemas.openxmlformats.org/package/2006/metadata/core-properties' xmlns:ns1='http://purl.org/dc/elements/1.1/'" w:xpath="/ns0:coreProperties[1]/ns1:subject[1]" w:storeItemID="{6C3C8BC8-F283-45AE-878A-BAB7291924A1}"/>
                             <w:text/>
                           </w:sdtPr>
+                          <w:sdtEndPr/>
                           <w:sdtContent>
                             <w:p>
                               <w:pPr>
@@ -952,6 +955,12 @@
     </w:sdt>
     <w:sdt>
       <w:sdtPr>
+        <w:rPr>
+          <w:rFonts w:asciiTheme="minorHAnsi" w:eastAsiaTheme="minorHAnsi" w:hAnsiTheme="minorHAnsi" w:cstheme="minorBidi"/>
+          <w:color w:val="auto"/>
+          <w:sz w:val="22"/>
+          <w:szCs w:val="22"/>
+        </w:rPr>
         <w:id w:val="-703945998"/>
         <w:docPartObj>
           <w:docPartGallery w:val="Table of Contents"/>
@@ -960,13 +969,9 @@
       </w:sdtPr>
       <w:sdtEndPr>
         <w:rPr>
-          <w:rFonts w:asciiTheme="minorHAnsi" w:eastAsiaTheme="minorHAnsi" w:hAnsiTheme="minorHAnsi" w:cstheme="minorBidi"/>
           <w:b/>
           <w:bCs/>
           <w:noProof/>
-          <w:color w:val="auto"/>
-          <w:sz w:val="22"/>
-          <w:szCs w:val="22"/>
         </w:rPr>
       </w:sdtEndPr>
       <w:sdtContent>
@@ -1494,49 +1499,19 @@
         <w:pStyle w:val="Heading1"/>
         <w:jc w:val="both"/>
       </w:pPr>
-      <w:bookmarkStart w:id="2" w:name="_Toc44099148"/>
+      <w:bookmarkStart w:id="0" w:name="_Toc44099148"/>
       <w:r>
         <w:lastRenderedPageBreak/>
         <w:t>Introduction</w:t>
       </w:r>
-      <w:bookmarkEnd w:id="2"/>
+      <w:bookmarkEnd w:id="0"/>
     </w:p>
     <w:p>
       <w:pPr>
         <w:jc w:val="both"/>
       </w:pPr>
       <w:r>
-        <w:t xml:space="preserve">The last course of the Professional Certificate in Data Science by IBM on Coursera is titled “Applied Data Science Capstone”. As its name suggests, this part consists mostly of hands-on project work with goals of practicing the usage of tools learned throughout the previous lectures and exercises. Some examples include, to </w:t>
-      </w:r>
-      <w:r>
-        <w:t>(</w:t>
-      </w:r>
-      <w:proofErr w:type="spellStart"/>
-      <w:r>
-        <w:t>i</w:t>
-      </w:r>
-      <w:proofErr w:type="spellEnd"/>
-      <w:r>
-        <w:t xml:space="preserve">) </w:t>
-      </w:r>
-      <w:r>
-        <w:t xml:space="preserve">extract data from tables/links/records online, (ii) import the data as a </w:t>
-      </w:r>
-      <w:proofErr w:type="spellStart"/>
-      <w:r>
-        <w:t>dataframe</w:t>
-      </w:r>
-      <w:proofErr w:type="spellEnd"/>
-      <w:r>
-        <w:t xml:space="preserve"> into </w:t>
-      </w:r>
-      <w:proofErr w:type="spellStart"/>
-      <w:r>
-        <w:t>Jupyter</w:t>
-      </w:r>
-      <w:proofErr w:type="spellEnd"/>
-      <w:r>
-        <w:t xml:space="preserve"> Notebooks, (iii) manipulate the data (cleaning, processing, if necessary, modelling, evaluating, and so on), (iv) use various visualization techniques. To demonstrate all these gained abilities and hard skills, students were required to define a problem that could be solved by using Foursquare location data. </w:t>
+        <w:t xml:space="preserve">The last course of the Professional Certificate in Data Science by IBM on Coursera is titled “Applied Data Science Capstone”. As its name suggests, this part consists mostly of hands-on project work with goals of practicing the usage of tools learned throughout the previous lectures and exercises. Some examples include, to (i) extract data from tables/links/records online, (ii) import the data as a dataframe into Jupyter Notebooks, (iii) manipulate the data (cleaning, processing, if necessary, modelling, evaluating, and so on), (iv) use various visualization techniques. To demonstrate all these gained abilities and hard skills, students were required to define a problem that could be solved by using Foursquare location data. </w:t>
       </w:r>
       <w:r>
         <w:t>In the below, you will find the definition of the problem that I chose to work on along with other required report sections.</w:t>
@@ -1547,14 +1522,14 @@
         <w:pStyle w:val="Heading2"/>
         <w:jc w:val="both"/>
       </w:pPr>
-      <w:bookmarkStart w:id="3" w:name="_Toc44099149"/>
+      <w:bookmarkStart w:id="1" w:name="_Toc44099149"/>
       <w:r>
         <w:t>Problem</w:t>
       </w:r>
       <w:r>
         <w:t xml:space="preserve"> Definition</w:t>
       </w:r>
-      <w:bookmarkEnd w:id="3"/>
+      <w:bookmarkEnd w:id="1"/>
     </w:p>
     <w:p>
       <w:pPr>
@@ -1574,15 +1549,7 @@
         <w:t>in case I needed to move to another place.</w:t>
       </w:r>
       <w:r>
-        <w:t xml:space="preserve"> The two cities that were taken as examples are Toronto(destination) and </w:t>
-      </w:r>
-      <w:proofErr w:type="gramStart"/>
-      <w:r>
-        <w:t>NYC(</w:t>
-      </w:r>
-      <w:proofErr w:type="gramEnd"/>
-      <w:r>
-        <w:t xml:space="preserve">origin). However, these two cities could have been any other pair that has accurate Foursquare data. So, the problem can be posed with a simple question as: </w:t>
+        <w:t xml:space="preserve"> The two cities that were taken as examples are Toronto(destination) and NYC(origin). However, these two cities could have been any other pair that has accurate Foursquare data. So, the problem can be posed with a simple question as: </w:t>
       </w:r>
       <w:r>
         <w:rPr>
@@ -1618,11 +1585,11 @@
         <w:pStyle w:val="Heading2"/>
         <w:jc w:val="both"/>
       </w:pPr>
-      <w:bookmarkStart w:id="4" w:name="_Toc44099150"/>
+      <w:bookmarkStart w:id="2" w:name="_Toc44099150"/>
       <w:r>
         <w:t>Audience / Customer Base</w:t>
       </w:r>
-      <w:bookmarkEnd w:id="4"/>
+      <w:bookmarkEnd w:id="2"/>
     </w:p>
     <w:p>
       <w:r>
@@ -1644,11 +1611,11 @@
         <w:pStyle w:val="Heading1"/>
         <w:jc w:val="both"/>
       </w:pPr>
-      <w:bookmarkStart w:id="5" w:name="_Toc44099151"/>
+      <w:bookmarkStart w:id="3" w:name="_Toc44099151"/>
       <w:r>
         <w:t>Data</w:t>
       </w:r>
-      <w:bookmarkEnd w:id="5"/>
+      <w:bookmarkEnd w:id="3"/>
     </w:p>
     <w:p>
       <w:r>
@@ -1721,13 +1688,8 @@
       <w:r>
         <w:t>“</w:t>
       </w:r>
-      <w:proofErr w:type="spellStart"/>
       <w:r>
-        <w:t>Parkwoods</w:t>
-      </w:r>
-      <w:proofErr w:type="spellEnd"/>
-      <w:r>
-        <w:t>, Toronto</w:t>
+        <w:t>Parkwoods, Toronto</w:t>
       </w:r>
       <w:r>
         <w:t xml:space="preserve">”) as a geocode (as in past assignments and </w:t>
@@ -1744,7 +1706,186 @@
         <w:t>).</w:t>
       </w:r>
     </w:p>
+    <w:p/>
+    <w:p/>
     <w:p>
+      <w:r>
+        <w:rPr>
+          <w:noProof/>
+        </w:rPr>
+        <mc:AlternateContent>
+          <mc:Choice Requires="wpg">
+            <w:drawing>
+              <wp:anchor distT="0" distB="0" distL="114300" distR="114300" simplePos="0" relativeHeight="251670528" behindDoc="0" locked="0" layoutInCell="1" allowOverlap="1" wp14:anchorId="04475172" wp14:editId="4D340F18">
+                <wp:simplePos x="0" y="0"/>
+                <wp:positionH relativeFrom="column">
+                  <wp:posOffset>0</wp:posOffset>
+                </wp:positionH>
+                <wp:positionV relativeFrom="paragraph">
+                  <wp:posOffset>5037</wp:posOffset>
+                </wp:positionV>
+                <wp:extent cx="2413000" cy="1981663"/>
+                <wp:effectExtent l="0" t="0" r="6350" b="0"/>
+                <wp:wrapSquare wrapText="bothSides"/>
+                <wp:docPr id="6" name="Group 6"/>
+                <wp:cNvGraphicFramePr/>
+                <a:graphic xmlns:a="http://schemas.openxmlformats.org/drawingml/2006/main">
+                  <a:graphicData uri="http://schemas.microsoft.com/office/word/2010/wordprocessingGroup">
+                    <wpg:wgp>
+                      <wpg:cNvGrpSpPr/>
+                      <wpg:grpSpPr>
+                        <a:xfrm>
+                          <a:off x="0" y="0"/>
+                          <a:ext cx="2413000" cy="1981663"/>
+                          <a:chOff x="0" y="0"/>
+                          <a:chExt cx="2413000" cy="1981663"/>
+                        </a:xfrm>
+                      </wpg:grpSpPr>
+                      <pic:pic xmlns:pic="http://schemas.openxmlformats.org/drawingml/2006/picture">
+                        <pic:nvPicPr>
+                          <pic:cNvPr id="4" name="Picture 4" descr="A screenshot of a cell phone&#10;&#10;Description automatically generated"/>
+                          <pic:cNvPicPr>
+                            <a:picLocks noChangeAspect="1"/>
+                          </pic:cNvPicPr>
+                        </pic:nvPicPr>
+                        <pic:blipFill>
+                          <a:blip r:embed="rId12">
+                            <a:extLst>
+                              <a:ext uri="{28A0092B-C50C-407E-A947-70E740481C1C}">
+                                <a14:useLocalDpi xmlns:a14="http://schemas.microsoft.com/office/drawing/2010/main" val="0"/>
+                              </a:ext>
+                            </a:extLst>
+                          </a:blip>
+                          <a:stretch>
+                            <a:fillRect/>
+                          </a:stretch>
+                        </pic:blipFill>
+                        <pic:spPr>
+                          <a:xfrm>
+                            <a:off x="0" y="0"/>
+                            <a:ext cx="2413000" cy="1581150"/>
+                          </a:xfrm>
+                          <a:prstGeom prst="rect">
+                            <a:avLst/>
+                          </a:prstGeom>
+                        </pic:spPr>
+                      </pic:pic>
+                      <wps:wsp>
+                        <wps:cNvPr id="5" name="Text Box 5"/>
+                        <wps:cNvSpPr txBox="1"/>
+                        <wps:spPr>
+                          <a:xfrm>
+                            <a:off x="0" y="1513668"/>
+                            <a:ext cx="2413000" cy="467995"/>
+                          </a:xfrm>
+                          <a:prstGeom prst="rect">
+                            <a:avLst/>
+                          </a:prstGeom>
+                          <a:solidFill>
+                            <a:prstClr val="white"/>
+                          </a:solidFill>
+                          <a:ln>
+                            <a:noFill/>
+                          </a:ln>
+                        </wps:spPr>
+                        <wps:txbx>
+                          <w:txbxContent>
+                            <w:p>
+                              <w:pPr>
+                                <w:pStyle w:val="Caption"/>
+                                <w:rPr>
+                                  <w:noProof/>
+                                </w:rPr>
+                              </w:pPr>
+                              <w:r>
+                                <w:t xml:space="preserve">Figure </w:t>
+                              </w:r>
+                              <w:fldSimple w:instr=" SEQ Figure \* ARABIC ">
+                                <w:r>
+                                  <w:rPr>
+                                    <w:noProof/>
+                                  </w:rPr>
+                                  <w:t>1</w:t>
+                                </w:r>
+                              </w:fldSimple>
+                              <w:r>
+                                <w:t>: Some category and main-category examples</w:t>
+                              </w:r>
+                            </w:p>
+                          </w:txbxContent>
+                        </wps:txbx>
+                        <wps:bodyPr rot="0" spcFirstLastPara="0" vertOverflow="overflow" horzOverflow="overflow" vert="horz" wrap="square" lIns="0" tIns="0" rIns="0" bIns="0" numCol="1" spcCol="0" rtlCol="0" fromWordArt="0" anchor="t" anchorCtr="0" forceAA="0" compatLnSpc="1">
+                          <a:prstTxWarp prst="textNoShape">
+                            <a:avLst/>
+                          </a:prstTxWarp>
+                          <a:spAutoFit/>
+                        </wps:bodyPr>
+                      </wps:wsp>
+                    </wpg:wgp>
+                  </a:graphicData>
+                </a:graphic>
+              </wp:anchor>
+            </w:drawing>
+          </mc:Choice>
+          <mc:Fallback>
+            <w:pict>
+              <v:group w14:anchorId="04475172" id="Group 6" o:spid="_x0000_s1030" style="position:absolute;margin-left:0;margin-top:.4pt;width:190pt;height:156.05pt;z-index:251670528" coordsize="24130,19816" o:gfxdata="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">
+                <v:shapetype id="_x0000_t75" coordsize="21600,21600" o:spt="75" o:preferrelative="t" path="m@4@5l@4@11@9@11@9@5xe" filled="f" stroked="f">
+                  <v:stroke joinstyle="miter"/>
+                  <v:formulas>
+                    <v:f eqn="if lineDrawn pixelLineWidth 0"/>
+                    <v:f eqn="sum @0 1 0"/>
+                    <v:f eqn="sum 0 0 @1"/>
+                    <v:f eqn="prod @2 1 2"/>
+                    <v:f eqn="prod @3 21600 pixelWidth"/>
+                    <v:f eqn="prod @3 21600 pixelHeight"/>
+                    <v:f eqn="sum @0 0 1"/>
+                    <v:f eqn="prod @6 1 2"/>
+                    <v:f eqn="prod @7 21600 pixelWidth"/>
+                    <v:f eqn="sum @8 21600 0"/>
+                    <v:f eqn="prod @7 21600 pixelHeight"/>
+                    <v:f eqn="sum @10 21600 0"/>
+                  </v:formulas>
+                  <v:path o:extrusionok="f" gradientshapeok="t" o:connecttype="rect"/>
+                  <o:lock v:ext="edit" aspectratio="t"/>
+                </v:shapetype>
+                <v:shape id="Picture 4" o:spid="_x0000_s1031" type="#_x0000_t75" alt="A screenshot of a cell phone&#10;&#10;Description automatically generated" style="position:absolute;width:24130;height:15811;visibility:visible;mso-wrap-style:square" o:gfxdata="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">
+                  <v:imagedata r:id="rId13" o:title="A screenshot of a cell phone&#10;&#10;Description automatically generated"/>
+                </v:shape>
+                <v:shape id="Text Box 5" o:spid="_x0000_s1032" type="#_x0000_t202" style="position:absolute;top:15136;width:24130;height:4680;visibility:visible;mso-wrap-style:square;v-text-anchor:top" o:gfxdata="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" stroked="f">
+                  <v:textbox style="mso-fit-shape-to-text:t" inset="0,0,0,0">
+                    <w:txbxContent>
+                      <w:p>
+                        <w:pPr>
+                          <w:pStyle w:val="Caption"/>
+                          <w:rPr>
+                            <w:noProof/>
+                          </w:rPr>
+                        </w:pPr>
+                        <w:r>
+                          <w:t xml:space="preserve">Figure </w:t>
+                        </w:r>
+                        <w:fldSimple w:instr=" SEQ Figure \* ARABIC ">
+                          <w:r>
+                            <w:rPr>
+                              <w:noProof/>
+                            </w:rPr>
+                            <w:t>1</w:t>
+                          </w:r>
+                        </w:fldSimple>
+                        <w:r>
+                          <w:t>: Some category and main-category examples</w:t>
+                        </w:r>
+                      </w:p>
+                    </w:txbxContent>
+                  </v:textbox>
+                </v:shape>
+                <w10:wrap type="square"/>
+              </v:group>
+            </w:pict>
+          </mc:Fallback>
+        </mc:AlternateContent>
+      </w:r>
       <w:r>
         <w:t xml:space="preserve">One other piece of information that was not related to city or location were </w:t>
       </w:r>
@@ -1790,22 +1931,222 @@
         </w:rPr>
         <w:t xml:space="preserve"> (</w:t>
       </w:r>
-      <w:hyperlink r:id="rId12" w:history="1">
+      <w:hyperlink r:id="rId14" w:history="1">
         <w:r>
           <w:rPr>
             <w:rStyle w:val="Hyperlink"/>
           </w:rPr>
-          <w:t>https://developer.foursquare.com/docs/build-with-foursquare/categories/</w:t>
+          <w:t>https://developer.foursquare.com/docs/build-with-</w:t>
+        </w:r>
+        <w:r>
+          <w:rPr>
+            <w:rStyle w:val="Hyperlink"/>
+          </w:rPr>
+          <w:lastRenderedPageBreak/>
+          <w:t>foursquare/categories/</w:t>
         </w:r>
       </w:hyperlink>
       <w:r>
-        <w:t xml:space="preserve">) and a processing step in the code that matches each venue to its main category. </w:t>
+        <w:t xml:space="preserve">) and a processing step in the code that matches each venue to its main </w:t>
+      </w:r>
+      <w:r>
+        <w:rPr>
+          <w:noProof/>
+        </w:rPr>
+        <mc:AlternateContent>
+          <mc:Choice Requires="wpg">
+            <w:drawing>
+              <wp:anchor distT="0" distB="0" distL="114300" distR="114300" simplePos="0" relativeHeight="251666432" behindDoc="0" locked="0" layoutInCell="1" allowOverlap="1" wp14:anchorId="0E9D5DD7" wp14:editId="2CF42458">
+                <wp:simplePos x="0" y="0"/>
+                <wp:positionH relativeFrom="column">
+                  <wp:posOffset>0</wp:posOffset>
+                </wp:positionH>
+                <wp:positionV relativeFrom="paragraph">
+                  <wp:posOffset>418454</wp:posOffset>
+                </wp:positionV>
+                <wp:extent cx="5943600" cy="1682115"/>
+                <wp:effectExtent l="0" t="0" r="0" b="0"/>
+                <wp:wrapTopAndBottom/>
+                <wp:docPr id="3" name="Group 3"/>
+                <wp:cNvGraphicFramePr/>
+                <a:graphic xmlns:a="http://schemas.openxmlformats.org/drawingml/2006/main">
+                  <a:graphicData uri="http://schemas.microsoft.com/office/word/2010/wordprocessingGroup">
+                    <wpg:wgp>
+                      <wpg:cNvGrpSpPr/>
+                      <wpg:grpSpPr>
+                        <a:xfrm>
+                          <a:off x="0" y="0"/>
+                          <a:ext cx="5943600" cy="1682115"/>
+                          <a:chOff x="0" y="0"/>
+                          <a:chExt cx="5943600" cy="1682115"/>
+                        </a:xfrm>
+                      </wpg:grpSpPr>
+                      <pic:pic xmlns:pic="http://schemas.openxmlformats.org/drawingml/2006/picture">
+                        <pic:nvPicPr>
+                          <pic:cNvPr id="1" name="Picture 1" descr="A screenshot of a cell phone&#10;&#10;Description automatically generated"/>
+                          <pic:cNvPicPr>
+                            <a:picLocks noChangeAspect="1"/>
+                          </pic:cNvPicPr>
+                        </pic:nvPicPr>
+                        <pic:blipFill>
+                          <a:blip r:embed="rId15" cstate="print">
+                            <a:extLst>
+                              <a:ext uri="{28A0092B-C50C-407E-A947-70E740481C1C}">
+                                <a14:useLocalDpi xmlns:a14="http://schemas.microsoft.com/office/drawing/2010/main" val="0"/>
+                              </a:ext>
+                            </a:extLst>
+                          </a:blip>
+                          <a:stretch>
+                            <a:fillRect/>
+                          </a:stretch>
+                        </pic:blipFill>
+                        <pic:spPr>
+                          <a:xfrm>
+                            <a:off x="0" y="0"/>
+                            <a:ext cx="5943600" cy="988695"/>
+                          </a:xfrm>
+                          <a:prstGeom prst="rect">
+                            <a:avLst/>
+                          </a:prstGeom>
+                        </pic:spPr>
+                      </pic:pic>
+                      <wps:wsp>
+                        <wps:cNvPr id="2" name="Text Box 2"/>
+                        <wps:cNvSpPr txBox="1"/>
+                        <wps:spPr>
+                          <a:xfrm>
+                            <a:off x="0" y="1043305"/>
+                            <a:ext cx="5943600" cy="638810"/>
+                          </a:xfrm>
+                          <a:prstGeom prst="rect">
+                            <a:avLst/>
+                          </a:prstGeom>
+                          <a:solidFill>
+                            <a:prstClr val="white"/>
+                          </a:solidFill>
+                          <a:ln>
+                            <a:noFill/>
+                          </a:ln>
+                        </wps:spPr>
+                        <wps:txbx>
+                          <w:txbxContent>
+                            <w:p>
+                              <w:pPr>
+                                <w:pStyle w:val="Caption"/>
+                              </w:pPr>
+                              <w:r>
+                                <w:t xml:space="preserve">Figure </w:t>
+                              </w:r>
+                              <w:fldSimple w:instr=" SEQ Figure \* ARABIC ">
+                                <w:r>
+                                  <w:rPr>
+                                    <w:noProof/>
+                                  </w:rPr>
+                                  <w:t>2</w:t>
+                                </w:r>
+                              </w:fldSimple>
+                              <w:r>
+                                <w:t>: First three rows from a dataframe</w:t>
+                              </w:r>
+                              <w:r>
+                                <w:t xml:space="preserve"> </w:t>
+                              </w:r>
+                              <w:r>
+                                <w:t>show</w:t>
+                              </w:r>
+                              <w:r>
+                                <w:t>ing</w:t>
+                              </w:r>
+                              <w:r>
+                                <w:t xml:space="preserve"> the collected data. This information exists for all neighborhoods of Toronto(city) and NYC, here seen is for 3 venues in Parkwoods, Toronto. Apart from the neighborhood name, each venue’s exact location and main category are listed.</w:t>
+                              </w:r>
+                            </w:p>
+                          </w:txbxContent>
+                        </wps:txbx>
+                        <wps:bodyPr rot="0" spcFirstLastPara="0" vertOverflow="overflow" horzOverflow="overflow" vert="horz" wrap="square" lIns="0" tIns="0" rIns="0" bIns="0" numCol="1" spcCol="0" rtlCol="0" fromWordArt="0" anchor="t" anchorCtr="0" forceAA="0" compatLnSpc="1">
+                          <a:prstTxWarp prst="textNoShape">
+                            <a:avLst/>
+                          </a:prstTxWarp>
+                          <a:spAutoFit/>
+                        </wps:bodyPr>
+                      </wps:wsp>
+                    </wpg:wgp>
+                  </a:graphicData>
+                </a:graphic>
+              </wp:anchor>
+            </w:drawing>
+          </mc:Choice>
+          <mc:Fallback>
+            <w:pict>
+              <v:group w14:anchorId="0E9D5DD7" id="Group 3" o:spid="_x0000_s1033" style="position:absolute;margin-left:0;margin-top:32.95pt;width:468pt;height:132.45pt;z-index:251666432" coordsize="59436,16821" o:gfxdata="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">
+                <v:shape id="Picture 1" o:spid="_x0000_s1034" type="#_x0000_t75" alt="A screenshot of a cell phone&#10;&#10;Description automatically generated" style="position:absolute;width:59436;height:9886;visibility:visible;mso-wrap-style:square" o:gfxdata="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">
+                  <v:imagedata r:id="rId16" o:title="A screenshot of a cell phone&#10;&#10;Description automatically generated"/>
+                </v:shape>
+                <v:shape id="Text Box 2" o:spid="_x0000_s1035" type="#_x0000_t202" style="position:absolute;top:10433;width:59436;height:6388;visibility:visible;mso-wrap-style:square;v-text-anchor:top" o:gfxdata="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" stroked="f">
+                  <v:textbox style="mso-fit-shape-to-text:t" inset="0,0,0,0">
+                    <w:txbxContent>
+                      <w:p>
+                        <w:pPr>
+                          <w:pStyle w:val="Caption"/>
+                        </w:pPr>
+                        <w:r>
+                          <w:t xml:space="preserve">Figure </w:t>
+                        </w:r>
+                        <w:fldSimple w:instr=" SEQ Figure \* ARABIC ">
+                          <w:r>
+                            <w:rPr>
+                              <w:noProof/>
+                            </w:rPr>
+                            <w:t>2</w:t>
+                          </w:r>
+                        </w:fldSimple>
+                        <w:r>
+                          <w:t>: First three rows from a dataframe</w:t>
+                        </w:r>
+                        <w:r>
+                          <w:t xml:space="preserve"> </w:t>
+                        </w:r>
+                        <w:r>
+                          <w:t>show</w:t>
+                        </w:r>
+                        <w:r>
+                          <w:t>ing</w:t>
+                        </w:r>
+                        <w:r>
+                          <w:t xml:space="preserve"> the collected data. This information exists for all neighborhoods of Toronto(city) and NYC, here seen is for 3 venues in Parkwoods, Toronto. Apart from the neighborhood name, each venue’s exact location and main category are listed.</w:t>
+                        </w:r>
+                      </w:p>
+                    </w:txbxContent>
+                  </v:textbox>
+                </v:shape>
+                <w10:wrap type="topAndBottom"/>
+              </v:group>
+            </w:pict>
+          </mc:Fallback>
+        </mc:AlternateContent>
+      </w:r>
+      <w:r>
+        <w:t xml:space="preserve">category. </w:t>
+      </w:r>
+      <w:r>
+        <w:t xml:space="preserve">Fig1 shows other examples. </w:t>
       </w:r>
     </w:p>
     <w:p>
-      <w:pPr>
-        <w:ind w:left="360"/>
-      </w:pPr>
+      <w:r>
+        <w:t>Fig</w:t>
+      </w:r>
+      <w:r>
+        <w:t>2 above</w:t>
+      </w:r>
+      <w:r>
+        <w:t xml:space="preserve"> shows in an orderly fashion, how the neighborhood names, location, venues, and categories are seen after acquisition</w:t>
+      </w:r>
+      <w:r>
+        <w:t xml:space="preserve"> and main category assignment.</w:t>
+      </w:r>
+      <w:bookmarkStart w:id="4" w:name="_GoBack"/>
+      <w:bookmarkEnd w:id="4"/>
     </w:p>
     <w:p/>
     <w:p>
@@ -1813,10 +2154,20 @@
         <w:pStyle w:val="Heading1"/>
         <w:jc w:val="both"/>
       </w:pPr>
-      <w:bookmarkStart w:id="6" w:name="_Toc44099152"/>
+      <w:bookmarkStart w:id="5" w:name="_Toc44099152"/>
       <w:r>
-        <w:lastRenderedPageBreak/>
         <w:t>Methodology</w:t>
+      </w:r>
+      <w:bookmarkEnd w:id="5"/>
+    </w:p>
+    <w:p>
+      <w:pPr>
+        <w:pStyle w:val="Heading1"/>
+        <w:jc w:val="both"/>
+      </w:pPr>
+      <w:bookmarkStart w:id="6" w:name="_Toc44099153"/>
+      <w:r>
+        <w:t>Results</w:t>
       </w:r>
       <w:bookmarkEnd w:id="6"/>
     </w:p>
@@ -1825,22 +2176,11 @@
         <w:pStyle w:val="Heading1"/>
         <w:jc w:val="both"/>
       </w:pPr>
-      <w:bookmarkStart w:id="7" w:name="_Toc44099153"/>
-      <w:r>
-        <w:t>Results</w:t>
-      </w:r>
-      <w:bookmarkEnd w:id="7"/>
-    </w:p>
-    <w:p>
-      <w:pPr>
-        <w:pStyle w:val="Heading1"/>
-        <w:jc w:val="both"/>
-      </w:pPr>
-      <w:bookmarkStart w:id="8" w:name="_Toc44099154"/>
+      <w:bookmarkStart w:id="7" w:name="_Toc44099154"/>
       <w:r>
         <w:t>Conclusion</w:t>
       </w:r>
-      <w:bookmarkEnd w:id="8"/>
+      <w:bookmarkEnd w:id="7"/>
     </w:p>
     <w:sectPr>
       <w:pgSz w:w="12240" w:h="15840"/>
@@ -3513,8 +3853,11 @@
     <w:lsdException w:name="Table 3D effects 3" w:semiHidden="1" w:unhideWhenUsed="1"/>
     <w:lsdException w:name="Table Contemporary" w:semiHidden="1" w:unhideWhenUsed="1"/>
     <w:lsdException w:name="Table Elegant" w:semiHidden="1" w:unhideWhenUsed="1"/>
+    <w:lsdException w:name="Table Professional" w:semiHidden="1" w:unhideWhenUsed="1"/>
     <w:lsdException w:name="Table Subtle 1" w:semiHidden="1" w:unhideWhenUsed="1"/>
     <w:lsdException w:name="Table Subtle 2" w:semiHidden="1" w:unhideWhenUsed="1"/>
+    <w:lsdException w:name="Table Web 1" w:semiHidden="1" w:unhideWhenUsed="1"/>
+    <w:lsdException w:name="Table Web 2" w:semiHidden="1" w:unhideWhenUsed="1"/>
     <w:lsdException w:name="Table Web 3" w:semiHidden="1" w:unhideWhenUsed="1"/>
     <w:lsdException w:name="Balloon Text" w:semiHidden="1" w:unhideWhenUsed="1"/>
     <w:lsdException w:name="Table Grid" w:uiPriority="39"/>
@@ -5100,139 +5443,12 @@
 </file>
 
 <file path=customXml/item1.xml><?xml version="1.0" encoding="utf-8"?>
-<p:properties xmlns:p="http://schemas.microsoft.com/office/2006/metadata/properties" xmlns:xsi="http://www.w3.org/2001/XMLSchema-instance" xmlns:pc="http://schemas.microsoft.com/office/infopath/2007/PartnerControls">
-  <documentManagement>
-    <LocLastLocAttemptVersionTypeLookup xmlns="4873beb7-5857-4685-be1f-d57550cc96cc" xsi:nil="true"/>
-    <MarketSpecific xmlns="4873beb7-5857-4685-be1f-d57550cc96cc">false</MarketSpecific>
-    <ApprovalStatus xmlns="4873beb7-5857-4685-be1f-d57550cc96cc">InProgress</ApprovalStatus>
-    <LocComments xmlns="4873beb7-5857-4685-be1f-d57550cc96cc" xsi:nil="true"/>
-    <DirectSourceMarket xmlns="4873beb7-5857-4685-be1f-d57550cc96cc" xsi:nil="true"/>
-    <LocPublishedLinkedAssetsLookup xmlns="4873beb7-5857-4685-be1f-d57550cc96cc" xsi:nil="true"/>
-    <ThumbnailAssetId xmlns="4873beb7-5857-4685-be1f-d57550cc96cc" xsi:nil="true"/>
-    <PrimaryImageGen xmlns="4873beb7-5857-4685-be1f-d57550cc96cc">true</PrimaryImageGen>
-    <LegacyData xmlns="4873beb7-5857-4685-be1f-d57550cc96cc" xsi:nil="true"/>
-    <LocNewPublishedVersionLookup xmlns="4873beb7-5857-4685-be1f-d57550cc96cc" xsi:nil="true"/>
-    <NumericId xmlns="4873beb7-5857-4685-be1f-d57550cc96cc">102787001</NumericId>
-    <TPFriendlyName xmlns="4873beb7-5857-4685-be1f-d57550cc96cc" xsi:nil="true"/>
-    <LocOverallPublishStatusLookup xmlns="4873beb7-5857-4685-be1f-d57550cc96cc" xsi:nil="true"/>
-    <LocRecommendedHandoff xmlns="4873beb7-5857-4685-be1f-d57550cc96cc" xsi:nil="true"/>
-    <BlockPublish xmlns="4873beb7-5857-4685-be1f-d57550cc96cc">false</BlockPublish>
-    <BusinessGroup xmlns="4873beb7-5857-4685-be1f-d57550cc96cc" xsi:nil="true"/>
-    <OpenTemplate xmlns="4873beb7-5857-4685-be1f-d57550cc96cc">true</OpenTemplate>
-    <SourceTitle xmlns="4873beb7-5857-4685-be1f-d57550cc96cc" xsi:nil="true"/>
-    <LocOverallLocStatusLookup xmlns="4873beb7-5857-4685-be1f-d57550cc96cc" xsi:nil="true"/>
-    <APEditor xmlns="4873beb7-5857-4685-be1f-d57550cc96cc">
-      <UserInfo>
-        <DisplayName/>
-        <AccountId xsi:nil="true"/>
-        <AccountType/>
-      </UserInfo>
-    </APEditor>
-    <UALocComments xmlns="4873beb7-5857-4685-be1f-d57550cc96cc" xsi:nil="true"/>
-    <IntlLangReviewDate xmlns="4873beb7-5857-4685-be1f-d57550cc96cc" xsi:nil="true"/>
-    <PublishStatusLookup xmlns="4873beb7-5857-4685-be1f-d57550cc96cc">
-      <Value>1343188</Value>
-    </PublishStatusLookup>
-    <ParentAssetId xmlns="4873beb7-5857-4685-be1f-d57550cc96cc" xsi:nil="true"/>
-    <FeatureTagsTaxHTField0 xmlns="4873beb7-5857-4685-be1f-d57550cc96cc">
-      <Terms xmlns="http://schemas.microsoft.com/office/infopath/2007/PartnerControls"/>
-    </FeatureTagsTaxHTField0>
-    <MachineTranslated xmlns="4873beb7-5857-4685-be1f-d57550cc96cc">false</MachineTranslated>
-    <Providers xmlns="4873beb7-5857-4685-be1f-d57550cc96cc" xsi:nil="true"/>
-    <OriginalSourceMarket xmlns="4873beb7-5857-4685-be1f-d57550cc96cc" xsi:nil="true"/>
-    <APDescription xmlns="4873beb7-5857-4685-be1f-d57550cc96cc" xsi:nil="true"/>
-    <ContentItem xmlns="4873beb7-5857-4685-be1f-d57550cc96cc" xsi:nil="true"/>
-    <ClipArtFilename xmlns="4873beb7-5857-4685-be1f-d57550cc96cc" xsi:nil="true"/>
-    <TPInstallLocation xmlns="4873beb7-5857-4685-be1f-d57550cc96cc" xsi:nil="true"/>
-    <TimesCloned xmlns="4873beb7-5857-4685-be1f-d57550cc96cc" xsi:nil="true"/>
-    <PublishTargets xmlns="4873beb7-5857-4685-be1f-d57550cc96cc">OfficeOnlineVNext</PublishTargets>
-    <AcquiredFrom xmlns="4873beb7-5857-4685-be1f-d57550cc96cc">Internal MS</AcquiredFrom>
-    <AssetStart xmlns="4873beb7-5857-4685-be1f-d57550cc96cc">2011-11-23T17:29:00+00:00</AssetStart>
-    <FriendlyTitle xmlns="4873beb7-5857-4685-be1f-d57550cc96cc" xsi:nil="true"/>
-    <Provider xmlns="4873beb7-5857-4685-be1f-d57550cc96cc" xsi:nil="true"/>
-    <LastHandOff xmlns="4873beb7-5857-4685-be1f-d57550cc96cc" xsi:nil="true"/>
-    <TPClientViewer xmlns="4873beb7-5857-4685-be1f-d57550cc96cc" xsi:nil="true"/>
-    <TemplateStatus xmlns="4873beb7-5857-4685-be1f-d57550cc96cc">Complete</TemplateStatus>
-    <Downloads xmlns="4873beb7-5857-4685-be1f-d57550cc96cc">0</Downloads>
-    <OOCacheId xmlns="4873beb7-5857-4685-be1f-d57550cc96cc" xsi:nil="true"/>
-    <IsDeleted xmlns="4873beb7-5857-4685-be1f-d57550cc96cc">false</IsDeleted>
-    <LocPublishedDependentAssetsLookup xmlns="4873beb7-5857-4685-be1f-d57550cc96cc" xsi:nil="true"/>
-    <AssetExpire xmlns="4873beb7-5857-4685-be1f-d57550cc96cc">2029-05-12T07:00:00+00:00</AssetExpire>
-    <CSXSubmissionMarket xmlns="4873beb7-5857-4685-be1f-d57550cc96cc" xsi:nil="true"/>
-    <DSATActionTaken xmlns="4873beb7-5857-4685-be1f-d57550cc96cc" xsi:nil="true"/>
-    <SubmitterId xmlns="4873beb7-5857-4685-be1f-d57550cc96cc" xsi:nil="true"/>
-    <EditorialTags xmlns="4873beb7-5857-4685-be1f-d57550cc96cc" xsi:nil="true"/>
-    <TPExecutable xmlns="4873beb7-5857-4685-be1f-d57550cc96cc" xsi:nil="true"/>
-    <CSXSubmissionDate xmlns="4873beb7-5857-4685-be1f-d57550cc96cc" xsi:nil="true"/>
-    <CSXUpdate xmlns="4873beb7-5857-4685-be1f-d57550cc96cc">false</CSXUpdate>
-    <AssetType xmlns="4873beb7-5857-4685-be1f-d57550cc96cc">TP</AssetType>
-    <ApprovalLog xmlns="4873beb7-5857-4685-be1f-d57550cc96cc" xsi:nil="true"/>
-    <BugNumber xmlns="4873beb7-5857-4685-be1f-d57550cc96cc" xsi:nil="true"/>
-    <OriginAsset xmlns="4873beb7-5857-4685-be1f-d57550cc96cc" xsi:nil="true"/>
-    <TPComponent xmlns="4873beb7-5857-4685-be1f-d57550cc96cc" xsi:nil="true"/>
-    <Milestone xmlns="4873beb7-5857-4685-be1f-d57550cc96cc" xsi:nil="true"/>
-    <RecommendationsModifier xmlns="4873beb7-5857-4685-be1f-d57550cc96cc" xsi:nil="true"/>
-    <AssetId xmlns="4873beb7-5857-4685-be1f-d57550cc96cc">TP102787001</AssetId>
-    <PolicheckWords xmlns="4873beb7-5857-4685-be1f-d57550cc96cc" xsi:nil="true"/>
-    <TPLaunchHelpLink xmlns="4873beb7-5857-4685-be1f-d57550cc96cc" xsi:nil="true"/>
-    <IntlLocPriority xmlns="4873beb7-5857-4685-be1f-d57550cc96cc" xsi:nil="true"/>
-    <TPApplication xmlns="4873beb7-5857-4685-be1f-d57550cc96cc" xsi:nil="true"/>
-    <IntlLangReviewer xmlns="4873beb7-5857-4685-be1f-d57550cc96cc" xsi:nil="true"/>
-    <HandoffToMSDN xmlns="4873beb7-5857-4685-be1f-d57550cc96cc" xsi:nil="true"/>
-    <PlannedPubDate xmlns="4873beb7-5857-4685-be1f-d57550cc96cc" xsi:nil="true"/>
-    <CrawlForDependencies xmlns="4873beb7-5857-4685-be1f-d57550cc96cc">false</CrawlForDependencies>
-    <LocLastLocAttemptVersionLookup xmlns="4873beb7-5857-4685-be1f-d57550cc96cc">693888</LocLastLocAttemptVersionLookup>
-    <LocProcessedForHandoffsLookup xmlns="4873beb7-5857-4685-be1f-d57550cc96cc" xsi:nil="true"/>
-    <TrustLevel xmlns="4873beb7-5857-4685-be1f-d57550cc96cc">1 Microsoft Managed Content</TrustLevel>
-    <CampaignTagsTaxHTField0 xmlns="4873beb7-5857-4685-be1f-d57550cc96cc">
-      <Terms xmlns="http://schemas.microsoft.com/office/infopath/2007/PartnerControls"/>
-    </CampaignTagsTaxHTField0>
-    <TPNamespace xmlns="4873beb7-5857-4685-be1f-d57550cc96cc" xsi:nil="true"/>
-    <LocOverallPreviewStatusLookup xmlns="4873beb7-5857-4685-be1f-d57550cc96cc" xsi:nil="true"/>
-    <TaxCatchAll xmlns="4873beb7-5857-4685-be1f-d57550cc96cc"/>
-    <IsSearchable xmlns="4873beb7-5857-4685-be1f-d57550cc96cc">false</IsSearchable>
-    <TemplateTemplateType xmlns="4873beb7-5857-4685-be1f-d57550cc96cc">Word Document Template</TemplateTemplateType>
-    <Markets xmlns="4873beb7-5857-4685-be1f-d57550cc96cc"/>
-    <IntlLangReview xmlns="4873beb7-5857-4685-be1f-d57550cc96cc" xsi:nil="true"/>
-    <UAProjectedTotalWords xmlns="4873beb7-5857-4685-be1f-d57550cc96cc" xsi:nil="true"/>
-    <OutputCachingOn xmlns="4873beb7-5857-4685-be1f-d57550cc96cc">false</OutputCachingOn>
-    <AverageRating xmlns="4873beb7-5857-4685-be1f-d57550cc96cc" xsi:nil="true"/>
-    <LocMarketGroupTiers2 xmlns="4873beb7-5857-4685-be1f-d57550cc96cc" xsi:nil="true"/>
-    <APAuthor xmlns="4873beb7-5857-4685-be1f-d57550cc96cc">
-      <UserInfo>
-        <DisplayName>REDMOND\v-namall</DisplayName>
-        <AccountId>978</AccountId>
-        <AccountType/>
-      </UserInfo>
-    </APAuthor>
-    <TPCommandLine xmlns="4873beb7-5857-4685-be1f-d57550cc96cc" xsi:nil="true"/>
-    <LocManualTestRequired xmlns="4873beb7-5857-4685-be1f-d57550cc96cc">false</LocManualTestRequired>
-    <TPAppVersion xmlns="4873beb7-5857-4685-be1f-d57550cc96cc" xsi:nil="true"/>
-    <EditorialStatus xmlns="4873beb7-5857-4685-be1f-d57550cc96cc">Complete</EditorialStatus>
-    <LocProcessedForMarketsLookup xmlns="4873beb7-5857-4685-be1f-d57550cc96cc" xsi:nil="true"/>
-    <LastModifiedDateTime xmlns="4873beb7-5857-4685-be1f-d57550cc96cc" xsi:nil="true"/>
-    <TPLaunchHelpLinkType xmlns="4873beb7-5857-4685-be1f-d57550cc96cc">Template</TPLaunchHelpLinkType>
-    <ScenarioTagsTaxHTField0 xmlns="4873beb7-5857-4685-be1f-d57550cc96cc">
-      <Terms xmlns="http://schemas.microsoft.com/office/infopath/2007/PartnerControls"/>
-    </ScenarioTagsTaxHTField0>
-    <OriginalRelease xmlns="4873beb7-5857-4685-be1f-d57550cc96cc">14</OriginalRelease>
-    <LocalizationTagsTaxHTField0 xmlns="4873beb7-5857-4685-be1f-d57550cc96cc">
-      <Terms xmlns="http://schemas.microsoft.com/office/infopath/2007/PartnerControls"/>
-    </LocalizationTagsTaxHTField0>
-    <Manager xmlns="4873beb7-5857-4685-be1f-d57550cc96cc" xsi:nil="true"/>
-    <UALocRecommendation xmlns="4873beb7-5857-4685-be1f-d57550cc96cc">Localize</UALocRecommendation>
-    <LocOverallHandbackStatusLookup xmlns="4873beb7-5857-4685-be1f-d57550cc96cc" xsi:nil="true"/>
-    <ArtSampleDocs xmlns="4873beb7-5857-4685-be1f-d57550cc96cc" xsi:nil="true"/>
-    <UACurrentWords xmlns="4873beb7-5857-4685-be1f-d57550cc96cc" xsi:nil="true"/>
-    <ShowIn xmlns="4873beb7-5857-4685-be1f-d57550cc96cc">Show everywhere</ShowIn>
-    <CSXHash xmlns="4873beb7-5857-4685-be1f-d57550cc96cc" xsi:nil="true"/>
-    <VoteCount xmlns="4873beb7-5857-4685-be1f-d57550cc96cc" xsi:nil="true"/>
-    <InternalTagsTaxHTField0 xmlns="4873beb7-5857-4685-be1f-d57550cc96cc">
-      <Terms xmlns="http://schemas.microsoft.com/office/infopath/2007/PartnerControls"/>
-    </InternalTagsTaxHTField0>
-    <UANotes xmlns="4873beb7-5857-4685-be1f-d57550cc96cc" xsi:nil="true"/>
-  </documentManagement>
-</p:properties>
+<?mso-contentType ?>
+<FormTemplates xmlns="http://schemas.microsoft.com/sharepoint/v3/contenttype/forms">
+  <Display>DocumentLibraryForm</Display>
+  <Edit>AssetEditForm</Edit>
+  <New>DocumentLibraryForm</New>
+</FormTemplates>
 </file>
 
 <file path=customXml/item2.xml><?xml version="1.0" encoding="utf-8"?>
@@ -6276,12 +6492,139 @@
 </file>
 
 <file path=customXml/item3.xml><?xml version="1.0" encoding="utf-8"?>
-<?mso-contentType ?>
-<FormTemplates xmlns="http://schemas.microsoft.com/sharepoint/v3/contenttype/forms">
-  <Display>DocumentLibraryForm</Display>
-  <Edit>AssetEditForm</Edit>
-  <New>DocumentLibraryForm</New>
-</FormTemplates>
+<p:properties xmlns:p="http://schemas.microsoft.com/office/2006/metadata/properties" xmlns:xsi="http://www.w3.org/2001/XMLSchema-instance" xmlns:pc="http://schemas.microsoft.com/office/infopath/2007/PartnerControls">
+  <documentManagement>
+    <LocLastLocAttemptVersionTypeLookup xmlns="4873beb7-5857-4685-be1f-d57550cc96cc" xsi:nil="true"/>
+    <MarketSpecific xmlns="4873beb7-5857-4685-be1f-d57550cc96cc">false</MarketSpecific>
+    <ApprovalStatus xmlns="4873beb7-5857-4685-be1f-d57550cc96cc">InProgress</ApprovalStatus>
+    <LocComments xmlns="4873beb7-5857-4685-be1f-d57550cc96cc" xsi:nil="true"/>
+    <DirectSourceMarket xmlns="4873beb7-5857-4685-be1f-d57550cc96cc" xsi:nil="true"/>
+    <LocPublishedLinkedAssetsLookup xmlns="4873beb7-5857-4685-be1f-d57550cc96cc" xsi:nil="true"/>
+    <ThumbnailAssetId xmlns="4873beb7-5857-4685-be1f-d57550cc96cc" xsi:nil="true"/>
+    <PrimaryImageGen xmlns="4873beb7-5857-4685-be1f-d57550cc96cc">true</PrimaryImageGen>
+    <LegacyData xmlns="4873beb7-5857-4685-be1f-d57550cc96cc" xsi:nil="true"/>
+    <LocNewPublishedVersionLookup xmlns="4873beb7-5857-4685-be1f-d57550cc96cc" xsi:nil="true"/>
+    <NumericId xmlns="4873beb7-5857-4685-be1f-d57550cc96cc">102787001</NumericId>
+    <TPFriendlyName xmlns="4873beb7-5857-4685-be1f-d57550cc96cc" xsi:nil="true"/>
+    <LocOverallPublishStatusLookup xmlns="4873beb7-5857-4685-be1f-d57550cc96cc" xsi:nil="true"/>
+    <LocRecommendedHandoff xmlns="4873beb7-5857-4685-be1f-d57550cc96cc" xsi:nil="true"/>
+    <BlockPublish xmlns="4873beb7-5857-4685-be1f-d57550cc96cc">false</BlockPublish>
+    <BusinessGroup xmlns="4873beb7-5857-4685-be1f-d57550cc96cc" xsi:nil="true"/>
+    <OpenTemplate xmlns="4873beb7-5857-4685-be1f-d57550cc96cc">true</OpenTemplate>
+    <SourceTitle xmlns="4873beb7-5857-4685-be1f-d57550cc96cc" xsi:nil="true"/>
+    <LocOverallLocStatusLookup xmlns="4873beb7-5857-4685-be1f-d57550cc96cc" xsi:nil="true"/>
+    <APEditor xmlns="4873beb7-5857-4685-be1f-d57550cc96cc">
+      <UserInfo>
+        <DisplayName/>
+        <AccountId xsi:nil="true"/>
+        <AccountType/>
+      </UserInfo>
+    </APEditor>
+    <UALocComments xmlns="4873beb7-5857-4685-be1f-d57550cc96cc" xsi:nil="true"/>
+    <IntlLangReviewDate xmlns="4873beb7-5857-4685-be1f-d57550cc96cc" xsi:nil="true"/>
+    <PublishStatusLookup xmlns="4873beb7-5857-4685-be1f-d57550cc96cc">
+      <Value>1343188</Value>
+    </PublishStatusLookup>
+    <ParentAssetId xmlns="4873beb7-5857-4685-be1f-d57550cc96cc" xsi:nil="true"/>
+    <FeatureTagsTaxHTField0 xmlns="4873beb7-5857-4685-be1f-d57550cc96cc">
+      <Terms xmlns="http://schemas.microsoft.com/office/infopath/2007/PartnerControls"/>
+    </FeatureTagsTaxHTField0>
+    <MachineTranslated xmlns="4873beb7-5857-4685-be1f-d57550cc96cc">false</MachineTranslated>
+    <Providers xmlns="4873beb7-5857-4685-be1f-d57550cc96cc" xsi:nil="true"/>
+    <OriginalSourceMarket xmlns="4873beb7-5857-4685-be1f-d57550cc96cc" xsi:nil="true"/>
+    <APDescription xmlns="4873beb7-5857-4685-be1f-d57550cc96cc" xsi:nil="true"/>
+    <ContentItem xmlns="4873beb7-5857-4685-be1f-d57550cc96cc" xsi:nil="true"/>
+    <ClipArtFilename xmlns="4873beb7-5857-4685-be1f-d57550cc96cc" xsi:nil="true"/>
+    <TPInstallLocation xmlns="4873beb7-5857-4685-be1f-d57550cc96cc" xsi:nil="true"/>
+    <TimesCloned xmlns="4873beb7-5857-4685-be1f-d57550cc96cc" xsi:nil="true"/>
+    <PublishTargets xmlns="4873beb7-5857-4685-be1f-d57550cc96cc">OfficeOnlineVNext</PublishTargets>
+    <AcquiredFrom xmlns="4873beb7-5857-4685-be1f-d57550cc96cc">Internal MS</AcquiredFrom>
+    <AssetStart xmlns="4873beb7-5857-4685-be1f-d57550cc96cc">2011-11-23T17:29:00+00:00</AssetStart>
+    <FriendlyTitle xmlns="4873beb7-5857-4685-be1f-d57550cc96cc" xsi:nil="true"/>
+    <Provider xmlns="4873beb7-5857-4685-be1f-d57550cc96cc" xsi:nil="true"/>
+    <LastHandOff xmlns="4873beb7-5857-4685-be1f-d57550cc96cc" xsi:nil="true"/>
+    <TPClientViewer xmlns="4873beb7-5857-4685-be1f-d57550cc96cc" xsi:nil="true"/>
+    <TemplateStatus xmlns="4873beb7-5857-4685-be1f-d57550cc96cc">Complete</TemplateStatus>
+    <Downloads xmlns="4873beb7-5857-4685-be1f-d57550cc96cc">0</Downloads>
+    <OOCacheId xmlns="4873beb7-5857-4685-be1f-d57550cc96cc" xsi:nil="true"/>
+    <IsDeleted xmlns="4873beb7-5857-4685-be1f-d57550cc96cc">false</IsDeleted>
+    <LocPublishedDependentAssetsLookup xmlns="4873beb7-5857-4685-be1f-d57550cc96cc" xsi:nil="true"/>
+    <AssetExpire xmlns="4873beb7-5857-4685-be1f-d57550cc96cc">2029-05-12T07:00:00+00:00</AssetExpire>
+    <CSXSubmissionMarket xmlns="4873beb7-5857-4685-be1f-d57550cc96cc" xsi:nil="true"/>
+    <DSATActionTaken xmlns="4873beb7-5857-4685-be1f-d57550cc96cc" xsi:nil="true"/>
+    <SubmitterId xmlns="4873beb7-5857-4685-be1f-d57550cc96cc" xsi:nil="true"/>
+    <EditorialTags xmlns="4873beb7-5857-4685-be1f-d57550cc96cc" xsi:nil="true"/>
+    <TPExecutable xmlns="4873beb7-5857-4685-be1f-d57550cc96cc" xsi:nil="true"/>
+    <CSXSubmissionDate xmlns="4873beb7-5857-4685-be1f-d57550cc96cc" xsi:nil="true"/>
+    <CSXUpdate xmlns="4873beb7-5857-4685-be1f-d57550cc96cc">false</CSXUpdate>
+    <AssetType xmlns="4873beb7-5857-4685-be1f-d57550cc96cc">TP</AssetType>
+    <ApprovalLog xmlns="4873beb7-5857-4685-be1f-d57550cc96cc" xsi:nil="true"/>
+    <BugNumber xmlns="4873beb7-5857-4685-be1f-d57550cc96cc" xsi:nil="true"/>
+    <OriginAsset xmlns="4873beb7-5857-4685-be1f-d57550cc96cc" xsi:nil="true"/>
+    <TPComponent xmlns="4873beb7-5857-4685-be1f-d57550cc96cc" xsi:nil="true"/>
+    <Milestone xmlns="4873beb7-5857-4685-be1f-d57550cc96cc" xsi:nil="true"/>
+    <RecommendationsModifier xmlns="4873beb7-5857-4685-be1f-d57550cc96cc" xsi:nil="true"/>
+    <AssetId xmlns="4873beb7-5857-4685-be1f-d57550cc96cc">TP102787001</AssetId>
+    <PolicheckWords xmlns="4873beb7-5857-4685-be1f-d57550cc96cc" xsi:nil="true"/>
+    <TPLaunchHelpLink xmlns="4873beb7-5857-4685-be1f-d57550cc96cc" xsi:nil="true"/>
+    <IntlLocPriority xmlns="4873beb7-5857-4685-be1f-d57550cc96cc" xsi:nil="true"/>
+    <TPApplication xmlns="4873beb7-5857-4685-be1f-d57550cc96cc" xsi:nil="true"/>
+    <IntlLangReviewer xmlns="4873beb7-5857-4685-be1f-d57550cc96cc" xsi:nil="true"/>
+    <HandoffToMSDN xmlns="4873beb7-5857-4685-be1f-d57550cc96cc" xsi:nil="true"/>
+    <PlannedPubDate xmlns="4873beb7-5857-4685-be1f-d57550cc96cc" xsi:nil="true"/>
+    <CrawlForDependencies xmlns="4873beb7-5857-4685-be1f-d57550cc96cc">false</CrawlForDependencies>
+    <LocLastLocAttemptVersionLookup xmlns="4873beb7-5857-4685-be1f-d57550cc96cc">693888</LocLastLocAttemptVersionLookup>
+    <LocProcessedForHandoffsLookup xmlns="4873beb7-5857-4685-be1f-d57550cc96cc" xsi:nil="true"/>
+    <TrustLevel xmlns="4873beb7-5857-4685-be1f-d57550cc96cc">1 Microsoft Managed Content</TrustLevel>
+    <CampaignTagsTaxHTField0 xmlns="4873beb7-5857-4685-be1f-d57550cc96cc">
+      <Terms xmlns="http://schemas.microsoft.com/office/infopath/2007/PartnerControls"/>
+    </CampaignTagsTaxHTField0>
+    <TPNamespace xmlns="4873beb7-5857-4685-be1f-d57550cc96cc" xsi:nil="true"/>
+    <LocOverallPreviewStatusLookup xmlns="4873beb7-5857-4685-be1f-d57550cc96cc" xsi:nil="true"/>
+    <TaxCatchAll xmlns="4873beb7-5857-4685-be1f-d57550cc96cc"/>
+    <IsSearchable xmlns="4873beb7-5857-4685-be1f-d57550cc96cc">false</IsSearchable>
+    <TemplateTemplateType xmlns="4873beb7-5857-4685-be1f-d57550cc96cc">Word Document Template</TemplateTemplateType>
+    <Markets xmlns="4873beb7-5857-4685-be1f-d57550cc96cc"/>
+    <IntlLangReview xmlns="4873beb7-5857-4685-be1f-d57550cc96cc" xsi:nil="true"/>
+    <UAProjectedTotalWords xmlns="4873beb7-5857-4685-be1f-d57550cc96cc" xsi:nil="true"/>
+    <OutputCachingOn xmlns="4873beb7-5857-4685-be1f-d57550cc96cc">false</OutputCachingOn>
+    <AverageRating xmlns="4873beb7-5857-4685-be1f-d57550cc96cc" xsi:nil="true"/>
+    <LocMarketGroupTiers2 xmlns="4873beb7-5857-4685-be1f-d57550cc96cc" xsi:nil="true"/>
+    <APAuthor xmlns="4873beb7-5857-4685-be1f-d57550cc96cc">
+      <UserInfo>
+        <DisplayName>REDMOND\v-namall</DisplayName>
+        <AccountId>978</AccountId>
+        <AccountType/>
+      </UserInfo>
+    </APAuthor>
+    <TPCommandLine xmlns="4873beb7-5857-4685-be1f-d57550cc96cc" xsi:nil="true"/>
+    <LocManualTestRequired xmlns="4873beb7-5857-4685-be1f-d57550cc96cc">false</LocManualTestRequired>
+    <TPAppVersion xmlns="4873beb7-5857-4685-be1f-d57550cc96cc" xsi:nil="true"/>
+    <EditorialStatus xmlns="4873beb7-5857-4685-be1f-d57550cc96cc">Complete</EditorialStatus>
+    <LocProcessedForMarketsLookup xmlns="4873beb7-5857-4685-be1f-d57550cc96cc" xsi:nil="true"/>
+    <LastModifiedDateTime xmlns="4873beb7-5857-4685-be1f-d57550cc96cc" xsi:nil="true"/>
+    <TPLaunchHelpLinkType xmlns="4873beb7-5857-4685-be1f-d57550cc96cc">Template</TPLaunchHelpLinkType>
+    <ScenarioTagsTaxHTField0 xmlns="4873beb7-5857-4685-be1f-d57550cc96cc">
+      <Terms xmlns="http://schemas.microsoft.com/office/infopath/2007/PartnerControls"/>
+    </ScenarioTagsTaxHTField0>
+    <OriginalRelease xmlns="4873beb7-5857-4685-be1f-d57550cc96cc">14</OriginalRelease>
+    <LocalizationTagsTaxHTField0 xmlns="4873beb7-5857-4685-be1f-d57550cc96cc">
+      <Terms xmlns="http://schemas.microsoft.com/office/infopath/2007/PartnerControls"/>
+    </LocalizationTagsTaxHTField0>
+    <Manager xmlns="4873beb7-5857-4685-be1f-d57550cc96cc" xsi:nil="true"/>
+    <UALocRecommendation xmlns="4873beb7-5857-4685-be1f-d57550cc96cc">Localize</UALocRecommendation>
+    <LocOverallHandbackStatusLookup xmlns="4873beb7-5857-4685-be1f-d57550cc96cc" xsi:nil="true"/>
+    <ArtSampleDocs xmlns="4873beb7-5857-4685-be1f-d57550cc96cc" xsi:nil="true"/>
+    <UACurrentWords xmlns="4873beb7-5857-4685-be1f-d57550cc96cc" xsi:nil="true"/>
+    <ShowIn xmlns="4873beb7-5857-4685-be1f-d57550cc96cc">Show everywhere</ShowIn>
+    <CSXHash xmlns="4873beb7-5857-4685-be1f-d57550cc96cc" xsi:nil="true"/>
+    <VoteCount xmlns="4873beb7-5857-4685-be1f-d57550cc96cc" xsi:nil="true"/>
+    <InternalTagsTaxHTField0 xmlns="4873beb7-5857-4685-be1f-d57550cc96cc">
+      <Terms xmlns="http://schemas.microsoft.com/office/infopath/2007/PartnerControls"/>
+    </InternalTagsTaxHTField0>
+    <UANotes xmlns="4873beb7-5857-4685-be1f-d57550cc96cc" xsi:nil="true"/>
+  </documentManagement>
+</p:properties>
 </file>
 
 <file path=customXml/item4.xml><?xml version="1.0" encoding="utf-8"?>
@@ -6289,11 +6632,9 @@
 </file>
 
 <file path=customXml/itemProps1.xml><?xml version="1.0" encoding="utf-8"?>
-<ds:datastoreItem xmlns:ds="http://schemas.openxmlformats.org/officeDocument/2006/customXml" ds:itemID="{7FBDB1CC-CEFB-4E46-8174-1F0AA0D30B24}">
+<ds:datastoreItem xmlns:ds="http://schemas.openxmlformats.org/officeDocument/2006/customXml" ds:itemID="{C01C3C56-10DB-49F7-B061-44D8728D078A}">
   <ds:schemaRefs>
-    <ds:schemaRef ds:uri="http://schemas.microsoft.com/office/2006/metadata/properties"/>
-    <ds:schemaRef ds:uri="http://schemas.microsoft.com/office/infopath/2007/PartnerControls"/>
-    <ds:schemaRef ds:uri="4873beb7-5857-4685-be1f-d57550cc96cc"/>
+    <ds:schemaRef ds:uri="http://schemas.microsoft.com/sharepoint/v3/contenttype/forms"/>
   </ds:schemaRefs>
 </ds:datastoreItem>
 </file>
@@ -6317,15 +6658,17 @@
 </file>
 
 <file path=customXml/itemProps3.xml><?xml version="1.0" encoding="utf-8"?>
-<ds:datastoreItem xmlns:ds="http://schemas.openxmlformats.org/officeDocument/2006/customXml" ds:itemID="{C01C3C56-10DB-49F7-B061-44D8728D078A}">
+<ds:datastoreItem xmlns:ds="http://schemas.openxmlformats.org/officeDocument/2006/customXml" ds:itemID="{7FBDB1CC-CEFB-4E46-8174-1F0AA0D30B24}">
   <ds:schemaRefs>
-    <ds:schemaRef ds:uri="http://schemas.microsoft.com/sharepoint/v3/contenttype/forms"/>
+    <ds:schemaRef ds:uri="http://schemas.microsoft.com/office/2006/metadata/properties"/>
+    <ds:schemaRef ds:uri="http://schemas.microsoft.com/office/infopath/2007/PartnerControls"/>
+    <ds:schemaRef ds:uri="4873beb7-5857-4685-be1f-d57550cc96cc"/>
   </ds:schemaRefs>
 </ds:datastoreItem>
 </file>
 
 <file path=customXml/itemProps4.xml><?xml version="1.0" encoding="utf-8"?>
-<ds:datastoreItem xmlns:ds="http://schemas.openxmlformats.org/officeDocument/2006/customXml" ds:itemID="{41D53D2A-6CA9-44DD-B332-D328D52E68C6}">
+<ds:datastoreItem xmlns:ds="http://schemas.openxmlformats.org/officeDocument/2006/customXml" ds:itemID="{3FF3E3B4-92AF-4D0C-9D52-50BF4C829E56}">
   <ds:schemaRefs>
     <ds:schemaRef ds:uri="http://schemas.openxmlformats.org/officeDocument/2006/bibliography"/>
   </ds:schemaRefs>

</xml_diff>